<commit_message>
Skyline: Clarify one step in the Small Molecule Multidimensional Spec Lib tutorial
</commit_message>
<xml_diff>
--- a/pwiz_tools/Skyline/Documentation/Tutorials/Chinese/outgoing/Skyline Small Molecule Multidimensional Spectral Libraries_zh-CHS.docx
+++ b/pwiz_tools/Skyline/Documentation/Tutorials/Chinese/outgoing/Skyline Small Molecule Multidimensional Spectral Libraries_zh-CHS.docx
@@ -1,6 +1,6 @@
 
 <file path=word/document.xml><?xml version="1.0" encoding="utf-8"?>
-<w:document xmlns:wpc="http://schemas.microsoft.com/office/word/2010/wordprocessingCanvas" xmlns:mc="http://schemas.openxmlformats.org/markup-compatibility/2006" xmlns:o="urn:schemas-microsoft-com:office:office" xmlns:r="http://schemas.openxmlformats.org/officeDocument/2006/relationships" xmlns:m="http://schemas.openxmlformats.org/officeDocument/2006/math" xmlns:v="urn:schemas-microsoft-com:vml" xmlns:wp14="http://schemas.microsoft.com/office/word/2010/wordprocessingDrawing" xmlns:wp="http://schemas.openxmlformats.org/drawingml/2006/wordprocessingDrawing" xmlns:w10="urn:schemas-microsoft-com:office:word" xmlns:w="http://schemas.openxmlformats.org/wordprocessingml/2006/main" xmlns:w14="http://schemas.microsoft.com/office/word/2010/wordml" xmlns:w15="http://schemas.microsoft.com/office/word/2012/wordml" xmlns:wpg="http://schemas.microsoft.com/office/word/2010/wordprocessingGroup" xmlns:wpi="http://schemas.microsoft.com/office/word/2010/wordprocessingInk" xmlns:wne="http://schemas.microsoft.com/office/word/2006/wordml" xmlns:wps="http://schemas.microsoft.com/office/word/2010/wordprocessingShape" mc:Ignorable="w14 w15 wp14">
+<w:document xmlns:wpc="http://schemas.microsoft.com/office/word/2010/wordprocessingCanvas" xmlns:cx="http://schemas.microsoft.com/office/drawing/2014/chartex" xmlns:cx1="http://schemas.microsoft.com/office/drawing/2015/9/8/chartex" xmlns:cx2="http://schemas.microsoft.com/office/drawing/2015/10/21/chartex" xmlns:cx3="http://schemas.microsoft.com/office/drawing/2016/5/9/chartex" xmlns:cx4="http://schemas.microsoft.com/office/drawing/2016/5/10/chartex" xmlns:cx5="http://schemas.microsoft.com/office/drawing/2016/5/11/chartex" xmlns:cx6="http://schemas.microsoft.com/office/drawing/2016/5/12/chartex" xmlns:cx7="http://schemas.microsoft.com/office/drawing/2016/5/13/chartex" xmlns:cx8="http://schemas.microsoft.com/office/drawing/2016/5/14/chartex" xmlns:mc="http://schemas.openxmlformats.org/markup-compatibility/2006" xmlns:aink="http://schemas.microsoft.com/office/drawing/2016/ink" xmlns:am3d="http://schemas.microsoft.com/office/drawing/2017/model3d" xmlns:o="urn:schemas-microsoft-com:office:office" xmlns:r="http://schemas.openxmlformats.org/officeDocument/2006/relationships" xmlns:m="http://schemas.openxmlformats.org/officeDocument/2006/math" xmlns:v="urn:schemas-microsoft-com:vml" xmlns:wp14="http://schemas.microsoft.com/office/word/2010/wordprocessingDrawing" xmlns:wp="http://schemas.openxmlformats.org/drawingml/2006/wordprocessingDrawing" xmlns:w10="urn:schemas-microsoft-com:office:word" xmlns:w="http://schemas.openxmlformats.org/wordprocessingml/2006/main" xmlns:w14="http://schemas.microsoft.com/office/word/2010/wordml" xmlns:w15="http://schemas.microsoft.com/office/word/2012/wordml" xmlns:w16cex="http://schemas.microsoft.com/office/word/2018/wordml/cex" xmlns:w16cid="http://schemas.microsoft.com/office/word/2016/wordml/cid" xmlns:w16="http://schemas.microsoft.com/office/word/2018/wordml" xmlns:w16se="http://schemas.microsoft.com/office/word/2015/wordml/symex" xmlns:wpg="http://schemas.microsoft.com/office/word/2010/wordprocessingGroup" xmlns:wpi="http://schemas.microsoft.com/office/word/2010/wordprocessingInk" xmlns:wne="http://schemas.microsoft.com/office/word/2006/wordml" xmlns:wps="http://schemas.microsoft.com/office/word/2010/wordprocessingShape" mc:Ignorable="w14 w15 w16se w16cid w16 w16cex wp14">
   <w:body>
     <w:p>
       <w:pPr>
@@ -856,14 +856,9 @@
       </w:r>
       <w:proofErr w:type="spellStart"/>
       <w:r>
-        <w:t>f</w:t>
-      </w:r>
-      <w:proofErr w:type="gramStart"/>
-      <w:r>
-        <w:t>,p</w:t>
+        <w:t>f,p</w:t>
       </w:r>
       <w:proofErr w:type="spellEnd"/>
-      <w:proofErr w:type="gramEnd"/>
       <w:r>
         <w:t>”</w:t>
       </w:r>
@@ -2215,15 +2210,7 @@
     </w:p>
     <w:p>
       <w:r>
-        <w:t xml:space="preserve">The library explorer will display all </w:t>
-      </w:r>
-      <w:proofErr w:type="spellStart"/>
-      <w:r>
-        <w:t>phosphatidylglycerol</w:t>
-      </w:r>
-      <w:proofErr w:type="spellEnd"/>
-      <w:r>
-        <w:t xml:space="preserve"> </w:t>
+        <w:t xml:space="preserve">The library explorer will display all phosphatidylglycerol </w:t>
       </w:r>
       <w:r>
         <w:t xml:space="preserve">(PG) </w:t>
@@ -2707,14 +2694,12 @@
       <w:r>
         <w:t xml:space="preserve"> field to </w:t>
       </w:r>
-      <w:proofErr w:type="gramStart"/>
       <w:r>
         <w:rPr>
           <w:b/>
         </w:rPr>
         <w:t>Many</w:t>
       </w:r>
-      <w:proofErr w:type="gramEnd"/>
       <w:r>
         <w:t>.</w:t>
       </w:r>
@@ -3302,13 +3287,8 @@
       <w:r>
         <w:t xml:space="preserve"> the molecule </w:t>
       </w:r>
-      <w:proofErr w:type="gramStart"/>
-      <w:r>
-        <w:t>PC(</w:t>
-      </w:r>
-      <w:proofErr w:type="gramEnd"/>
-      <w:r>
-        <w:t>16:0_18:1)</w:t>
+      <w:r>
+        <w:t>PC(16:0_18:1)</w:t>
       </w:r>
       <w:r>
         <w:t>.</w:t>
@@ -3585,15 +3565,7 @@
         <w:t>phospholipids</w:t>
       </w:r>
       <w:r>
-        <w:t xml:space="preserve"> (PC, PE, PG, </w:t>
-      </w:r>
-      <w:proofErr w:type="gramStart"/>
-      <w:r>
-        <w:t>PI</w:t>
-      </w:r>
-      <w:proofErr w:type="gramEnd"/>
-      <w:r>
-        <w:t>)</w:t>
+        <w:t xml:space="preserve"> (PC, PE, PG, PI)</w:t>
       </w:r>
       <w:r>
         <w:t xml:space="preserve">. </w:t>
@@ -3649,17 +3621,12 @@
         <w:t xml:space="preserve"> the first precursor </w:t>
       </w:r>
       <w:proofErr w:type="spellStart"/>
-      <w:proofErr w:type="gramStart"/>
       <w:r>
         <w:t>Cer</w:t>
       </w:r>
       <w:proofErr w:type="spellEnd"/>
       <w:r>
-        <w:t>(</w:t>
-      </w:r>
-      <w:proofErr w:type="gramEnd"/>
-      <w:r>
-        <w:t>d14:1/20:0) - 596.5259[M+CH3COO]</w:t>
+        <w:t>(d14:1/20:0) - 596.5259[M+CH3COO]</w:t>
       </w:r>
       <w:r>
         <w:t>.</w:t>
@@ -4822,7 +4789,37 @@
         <w:rPr>
           <w:rFonts w:eastAsia="Calibri"/>
         </w:rPr>
-        <w:t xml:space="preserve">the library match ID retention time markers </w:t>
+        <w:t xml:space="preserve">the </w:t>
+      </w:r>
+      <w:r>
+        <w:rPr>
+          <w:rFonts w:eastAsia="Calibri"/>
+        </w:rPr>
+        <w:t>“</w:t>
+      </w:r>
+      <w:r>
+        <w:rPr>
+          <w:rFonts w:eastAsia="Calibri"/>
+        </w:rPr>
+        <w:t>ID</w:t>
+      </w:r>
+      <w:r>
+        <w:rPr>
+          <w:rFonts w:eastAsia="Calibri"/>
+        </w:rPr>
+        <w:t>”</w:t>
+      </w:r>
+      <w:r>
+        <w:rPr>
+          <w:rFonts w:eastAsia="Calibri"/>
+        </w:rPr>
+        <w:t xml:space="preserve"> annotations in the chromatogram graphs (indicating matching spectra in the library)</w:t>
+      </w:r>
+      <w:r>
+        <w:rPr>
+          <w:rFonts w:eastAsia="Calibri"/>
+        </w:rPr>
+        <w:t xml:space="preserve"> </w:t>
       </w:r>
       <w:r>
         <w:rPr>
@@ -4840,21 +4837,7 @@
         <w:rPr>
           <w:rFonts w:eastAsia="Calibri"/>
         </w:rPr>
-        <w:t xml:space="preserve"> the elution order of the </w:t>
-      </w:r>
-      <w:proofErr w:type="gramStart"/>
-      <w:r>
-        <w:rPr>
-          <w:rFonts w:eastAsia="Calibri"/>
-        </w:rPr>
-        <w:t>LPC(</w:t>
-      </w:r>
-      <w:proofErr w:type="gramEnd"/>
-      <w:r>
-        <w:rPr>
-          <w:rFonts w:eastAsia="Calibri"/>
-        </w:rPr>
-        <w:t xml:space="preserve">0:0/18:2)/LPC(18:2/0:0) and LPE(0:0/16:0)/LPE(16:0/0:0) pairs. </w:t>
+        <w:t xml:space="preserve"> the elution order of the LPC(0:0/18:2)/LPC(18:2/0:0) and LPE(0:0/16:0)/LPE(16:0/0:0) pairs. </w:t>
       </w:r>
     </w:p>
     <w:p>
@@ -4872,7 +4855,25 @@
         <w:rPr>
           <w:rFonts w:eastAsia="Calibri"/>
         </w:rPr>
-        <w:t xml:space="preserve">Drag the integration boundaries with your mouse </w:t>
+        <w:t xml:space="preserve">Drag the integration boundaries </w:t>
+      </w:r>
+      <w:r>
+        <w:rPr>
+          <w:rFonts w:eastAsia="Calibri"/>
+        </w:rPr>
+        <w:t>in the chromatogram graphs</w:t>
+      </w:r>
+      <w:r>
+        <w:rPr>
+          <w:rFonts w:eastAsia="Calibri"/>
+        </w:rPr>
+        <w:t xml:space="preserve"> </w:t>
+      </w:r>
+      <w:r>
+        <w:rPr>
+          <w:rFonts w:eastAsia="Calibri"/>
+        </w:rPr>
+        <w:t xml:space="preserve">with your mouse </w:t>
       </w:r>
       <w:r>
         <w:rPr>
@@ -4993,21 +4994,7 @@
         <w:rPr>
           <w:rFonts w:eastAsia="Calibri"/>
         </w:rPr>
-        <w:t xml:space="preserve"> isomer pair is near the bottom of the document. </w:t>
-      </w:r>
-      <w:proofErr w:type="gramStart"/>
-      <w:r>
-        <w:rPr>
-          <w:rFonts w:eastAsia="Calibri"/>
-        </w:rPr>
-        <w:t>PG(</w:t>
-      </w:r>
-      <w:proofErr w:type="gramEnd"/>
-      <w:r>
-        <w:rPr>
-          <w:rFonts w:eastAsia="Calibri"/>
-        </w:rPr>
-        <w:t>16:0_18:3) and PG(16:1_18:2) have different fatty acyl compositions</w:t>
+        <w:t xml:space="preserve"> isomer pair is near the bottom of the document. PG(16:0_18:3) and PG(16:1_18:2) have different fatty acyl compositions</w:t>
       </w:r>
       <w:r>
         <w:rPr>
@@ -5303,15 +5290,7 @@
         </w:numPr>
       </w:pPr>
       <w:r>
-        <w:t xml:space="preserve">Select the molecule </w:t>
-      </w:r>
-      <w:proofErr w:type="gramStart"/>
-      <w:r>
-        <w:t>PE(</w:t>
-      </w:r>
-      <w:proofErr w:type="gramEnd"/>
-      <w:r>
-        <w:t>16:1_18:3)</w:t>
+        <w:t>Select the molecule PE(16:1_18:3)</w:t>
       </w:r>
       <w:r>
         <w:t xml:space="preserve"> in the </w:t>
@@ -5581,21 +5560,7 @@
         <w:rPr>
           <w:color w:val="000000"/>
         </w:rPr>
-        <w:t xml:space="preserve"> </w:t>
-      </w:r>
-      <w:proofErr w:type="gramStart"/>
-      <w:r>
-        <w:rPr>
-          <w:color w:val="000000"/>
-        </w:rPr>
-        <w:t>button  to</w:t>
-      </w:r>
-      <w:proofErr w:type="gramEnd"/>
-      <w:r>
-        <w:rPr>
-          <w:color w:val="000000"/>
-        </w:rPr>
-        <w:t xml:space="preserve"> change the plot to a three-dimensional spectrum with drift time.</w:t>
+        <w:t xml:space="preserve"> button  to change the plot to a three-dimensional spectrum with drift time.</w:t>
       </w:r>
     </w:p>
     <w:bookmarkEnd w:id="50"/>
@@ -5965,21 +5930,7 @@
         <w:rPr>
           <w:color w:val="000000"/>
         </w:rPr>
-        <w:t xml:space="preserve">. An interesting example is </w:t>
-      </w:r>
-      <w:proofErr w:type="gramStart"/>
-      <w:r>
-        <w:rPr>
-          <w:color w:val="000000"/>
-        </w:rPr>
-        <w:t>PE(</w:t>
-      </w:r>
-      <w:proofErr w:type="gramEnd"/>
-      <w:r>
-        <w:rPr>
-          <w:color w:val="000000"/>
-        </w:rPr>
-        <w:t xml:space="preserve">O-18:0/16:1), which has </w:t>
+        <w:t xml:space="preserve">. An interesting example is PE(O-18:0/16:1), which has </w:t>
       </w:r>
       <w:r>
         <w:rPr>
@@ -6041,15 +5992,7 @@
         </w:numPr>
       </w:pPr>
       <w:r>
-        <w:t xml:space="preserve">Re-select the molecule </w:t>
-      </w:r>
-      <w:proofErr w:type="gramStart"/>
-      <w:r>
-        <w:t>PE(</w:t>
-      </w:r>
-      <w:proofErr w:type="gramEnd"/>
-      <w:r>
-        <w:t>16:1_18:3) if you navigated away from it to view other MS1 spectra.</w:t>
+        <w:t>Re-select the molecule PE(16:1_18:3) if you navigated away from it to view other MS1 spectra.</w:t>
       </w:r>
     </w:p>
     <w:p>
@@ -6583,14 +6526,12 @@
       <w:r>
         <w:t xml:space="preserve"> menu, click </w:t>
       </w:r>
-      <w:proofErr w:type="gramStart"/>
       <w:r>
         <w:rPr>
           <w:b/>
         </w:rPr>
         <w:t>Save</w:t>
       </w:r>
-      <w:proofErr w:type="gramEnd"/>
       <w:r>
         <w:t xml:space="preserve"> (ctrl-S) to make sure any changes are saved to the original.</w:t>
       </w:r>
@@ -7091,15 +7032,7 @@
         </w:numPr>
       </w:pPr>
       <w:r>
-        <w:t xml:space="preserve">Click any other lipid in the Target list and re-select </w:t>
-      </w:r>
-      <w:proofErr w:type="gramStart"/>
-      <w:r>
-        <w:t>PE(</w:t>
-      </w:r>
-      <w:proofErr w:type="gramEnd"/>
-      <w:r>
-        <w:t>16:1_18:3) to update the chromatograms.</w:t>
+        <w:t>Click any other lipid in the Target list and re-select PE(16:1_18:3) to update the chromatograms.</w:t>
       </w:r>
     </w:p>
     <w:p>
@@ -7470,8 +7403,6 @@
           </wp:inline>
         </w:drawing>
       </w:r>
-      <w:bookmarkStart w:id="68" w:name="_GoBack"/>
-      <w:bookmarkEnd w:id="68"/>
     </w:p>
     <w:p>
       <w:pPr>
@@ -7668,7 +7599,7 @@
 </file>
 
 <file path=word/endnotes.xml><?xml version="1.0" encoding="utf-8"?>
-<w:endnotes xmlns:wpc="http://schemas.microsoft.com/office/word/2010/wordprocessingCanvas" xmlns:mc="http://schemas.openxmlformats.org/markup-compatibility/2006" xmlns:o="urn:schemas-microsoft-com:office:office" xmlns:r="http://schemas.openxmlformats.org/officeDocument/2006/relationships" xmlns:m="http://schemas.openxmlformats.org/officeDocument/2006/math" xmlns:v="urn:schemas-microsoft-com:vml" xmlns:wp14="http://schemas.microsoft.com/office/word/2010/wordprocessingDrawing" xmlns:wp="http://schemas.openxmlformats.org/drawingml/2006/wordprocessingDrawing" xmlns:w10="urn:schemas-microsoft-com:office:word" xmlns:w="http://schemas.openxmlformats.org/wordprocessingml/2006/main" xmlns:w14="http://schemas.microsoft.com/office/word/2010/wordml" xmlns:w15="http://schemas.microsoft.com/office/word/2012/wordml" xmlns:wpg="http://schemas.microsoft.com/office/word/2010/wordprocessingGroup" xmlns:wpi="http://schemas.microsoft.com/office/word/2010/wordprocessingInk" xmlns:wne="http://schemas.microsoft.com/office/word/2006/wordml" xmlns:wps="http://schemas.microsoft.com/office/word/2010/wordprocessingShape" mc:Ignorable="w14 w15 wp14">
+<w:endnotes xmlns:wpc="http://schemas.microsoft.com/office/word/2010/wordprocessingCanvas" xmlns:cx="http://schemas.microsoft.com/office/drawing/2014/chartex" xmlns:cx1="http://schemas.microsoft.com/office/drawing/2015/9/8/chartex" xmlns:cx2="http://schemas.microsoft.com/office/drawing/2015/10/21/chartex" xmlns:cx3="http://schemas.microsoft.com/office/drawing/2016/5/9/chartex" xmlns:cx4="http://schemas.microsoft.com/office/drawing/2016/5/10/chartex" xmlns:cx5="http://schemas.microsoft.com/office/drawing/2016/5/11/chartex" xmlns:cx6="http://schemas.microsoft.com/office/drawing/2016/5/12/chartex" xmlns:cx7="http://schemas.microsoft.com/office/drawing/2016/5/13/chartex" xmlns:cx8="http://schemas.microsoft.com/office/drawing/2016/5/14/chartex" xmlns:mc="http://schemas.openxmlformats.org/markup-compatibility/2006" xmlns:aink="http://schemas.microsoft.com/office/drawing/2016/ink" xmlns:am3d="http://schemas.microsoft.com/office/drawing/2017/model3d" xmlns:o="urn:schemas-microsoft-com:office:office" xmlns:r="http://schemas.openxmlformats.org/officeDocument/2006/relationships" xmlns:m="http://schemas.openxmlformats.org/officeDocument/2006/math" xmlns:v="urn:schemas-microsoft-com:vml" xmlns:wp14="http://schemas.microsoft.com/office/word/2010/wordprocessingDrawing" xmlns:wp="http://schemas.openxmlformats.org/drawingml/2006/wordprocessingDrawing" xmlns:w10="urn:schemas-microsoft-com:office:word" xmlns:w="http://schemas.openxmlformats.org/wordprocessingml/2006/main" xmlns:w14="http://schemas.microsoft.com/office/word/2010/wordml" xmlns:w15="http://schemas.microsoft.com/office/word/2012/wordml" xmlns:w16cex="http://schemas.microsoft.com/office/word/2018/wordml/cex" xmlns:w16cid="http://schemas.microsoft.com/office/word/2016/wordml/cid" xmlns:w16="http://schemas.microsoft.com/office/word/2018/wordml" xmlns:w16se="http://schemas.microsoft.com/office/word/2015/wordml/symex" xmlns:wpg="http://schemas.microsoft.com/office/word/2010/wordprocessingGroup" xmlns:wpi="http://schemas.microsoft.com/office/word/2010/wordprocessingInk" xmlns:wne="http://schemas.microsoft.com/office/word/2006/wordml" xmlns:wps="http://schemas.microsoft.com/office/word/2010/wordprocessingShape" mc:Ignorable="w14 w15 w16se w16cid w16 w16cex wp14">
   <w:endnote w:type="separator" w:id="-1">
     <w:p>
       <w:pPr>
@@ -7693,7 +7624,7 @@
 </file>
 
 <file path=word/footer1.xml><?xml version="1.0" encoding="utf-8"?>
-<w:ftr xmlns:wpc="http://schemas.microsoft.com/office/word/2010/wordprocessingCanvas" xmlns:mc="http://schemas.openxmlformats.org/markup-compatibility/2006" xmlns:o="urn:schemas-microsoft-com:office:office" xmlns:r="http://schemas.openxmlformats.org/officeDocument/2006/relationships" xmlns:m="http://schemas.openxmlformats.org/officeDocument/2006/math" xmlns:v="urn:schemas-microsoft-com:vml" xmlns:wp14="http://schemas.microsoft.com/office/word/2010/wordprocessingDrawing" xmlns:wp="http://schemas.openxmlformats.org/drawingml/2006/wordprocessingDrawing" xmlns:w10="urn:schemas-microsoft-com:office:word" xmlns:w="http://schemas.openxmlformats.org/wordprocessingml/2006/main" xmlns:w14="http://schemas.microsoft.com/office/word/2010/wordml" xmlns:w15="http://schemas.microsoft.com/office/word/2012/wordml" xmlns:wpg="http://schemas.microsoft.com/office/word/2010/wordprocessingGroup" xmlns:wpi="http://schemas.microsoft.com/office/word/2010/wordprocessingInk" xmlns:wne="http://schemas.microsoft.com/office/word/2006/wordml" xmlns:wps="http://schemas.microsoft.com/office/word/2010/wordprocessingShape" mc:Ignorable="w14 w15 wp14">
+<w:ftr xmlns:wpc="http://schemas.microsoft.com/office/word/2010/wordprocessingCanvas" xmlns:cx="http://schemas.microsoft.com/office/drawing/2014/chartex" xmlns:cx1="http://schemas.microsoft.com/office/drawing/2015/9/8/chartex" xmlns:cx2="http://schemas.microsoft.com/office/drawing/2015/10/21/chartex" xmlns:cx3="http://schemas.microsoft.com/office/drawing/2016/5/9/chartex" xmlns:cx4="http://schemas.microsoft.com/office/drawing/2016/5/10/chartex" xmlns:cx5="http://schemas.microsoft.com/office/drawing/2016/5/11/chartex" xmlns:cx6="http://schemas.microsoft.com/office/drawing/2016/5/12/chartex" xmlns:cx7="http://schemas.microsoft.com/office/drawing/2016/5/13/chartex" xmlns:cx8="http://schemas.microsoft.com/office/drawing/2016/5/14/chartex" xmlns:mc="http://schemas.openxmlformats.org/markup-compatibility/2006" xmlns:aink="http://schemas.microsoft.com/office/drawing/2016/ink" xmlns:am3d="http://schemas.microsoft.com/office/drawing/2017/model3d" xmlns:o="urn:schemas-microsoft-com:office:office" xmlns:r="http://schemas.openxmlformats.org/officeDocument/2006/relationships" xmlns:m="http://schemas.openxmlformats.org/officeDocument/2006/math" xmlns:v="urn:schemas-microsoft-com:vml" xmlns:wp14="http://schemas.microsoft.com/office/word/2010/wordprocessingDrawing" xmlns:wp="http://schemas.openxmlformats.org/drawingml/2006/wordprocessingDrawing" xmlns:w10="urn:schemas-microsoft-com:office:word" xmlns:w="http://schemas.openxmlformats.org/wordprocessingml/2006/main" xmlns:w14="http://schemas.microsoft.com/office/word/2010/wordml" xmlns:w15="http://schemas.microsoft.com/office/word/2012/wordml" xmlns:w16cex="http://schemas.microsoft.com/office/word/2018/wordml/cex" xmlns:w16cid="http://schemas.microsoft.com/office/word/2016/wordml/cid" xmlns:w16="http://schemas.microsoft.com/office/word/2018/wordml" xmlns:w16se="http://schemas.microsoft.com/office/word/2015/wordml/symex" xmlns:wpg="http://schemas.microsoft.com/office/word/2010/wordprocessingGroup" xmlns:wpi="http://schemas.microsoft.com/office/word/2010/wordprocessingInk" xmlns:wne="http://schemas.microsoft.com/office/word/2006/wordml" xmlns:wps="http://schemas.microsoft.com/office/word/2010/wordprocessingShape" mc:Ignorable="w14 w15 w16se w16cid w16 w16cex wp14">
   <w:p>
     <w:pPr>
       <w:pStyle w:val="Footer"/>
@@ -7727,7 +7658,7 @@
 </file>
 
 <file path=word/footnotes.xml><?xml version="1.0" encoding="utf-8"?>
-<w:footnotes xmlns:wpc="http://schemas.microsoft.com/office/word/2010/wordprocessingCanvas" xmlns:mc="http://schemas.openxmlformats.org/markup-compatibility/2006" xmlns:o="urn:schemas-microsoft-com:office:office" xmlns:r="http://schemas.openxmlformats.org/officeDocument/2006/relationships" xmlns:m="http://schemas.openxmlformats.org/officeDocument/2006/math" xmlns:v="urn:schemas-microsoft-com:vml" xmlns:wp14="http://schemas.microsoft.com/office/word/2010/wordprocessingDrawing" xmlns:wp="http://schemas.openxmlformats.org/drawingml/2006/wordprocessingDrawing" xmlns:w10="urn:schemas-microsoft-com:office:word" xmlns:w="http://schemas.openxmlformats.org/wordprocessingml/2006/main" xmlns:w14="http://schemas.microsoft.com/office/word/2010/wordml" xmlns:w15="http://schemas.microsoft.com/office/word/2012/wordml" xmlns:wpg="http://schemas.microsoft.com/office/word/2010/wordprocessingGroup" xmlns:wpi="http://schemas.microsoft.com/office/word/2010/wordprocessingInk" xmlns:wne="http://schemas.microsoft.com/office/word/2006/wordml" xmlns:wps="http://schemas.microsoft.com/office/word/2010/wordprocessingShape" mc:Ignorable="w14 w15 wp14">
+<w:footnotes xmlns:wpc="http://schemas.microsoft.com/office/word/2010/wordprocessingCanvas" xmlns:cx="http://schemas.microsoft.com/office/drawing/2014/chartex" xmlns:cx1="http://schemas.microsoft.com/office/drawing/2015/9/8/chartex" xmlns:cx2="http://schemas.microsoft.com/office/drawing/2015/10/21/chartex" xmlns:cx3="http://schemas.microsoft.com/office/drawing/2016/5/9/chartex" xmlns:cx4="http://schemas.microsoft.com/office/drawing/2016/5/10/chartex" xmlns:cx5="http://schemas.microsoft.com/office/drawing/2016/5/11/chartex" xmlns:cx6="http://schemas.microsoft.com/office/drawing/2016/5/12/chartex" xmlns:cx7="http://schemas.microsoft.com/office/drawing/2016/5/13/chartex" xmlns:cx8="http://schemas.microsoft.com/office/drawing/2016/5/14/chartex" xmlns:mc="http://schemas.openxmlformats.org/markup-compatibility/2006" xmlns:aink="http://schemas.microsoft.com/office/drawing/2016/ink" xmlns:am3d="http://schemas.microsoft.com/office/drawing/2017/model3d" xmlns:o="urn:schemas-microsoft-com:office:office" xmlns:r="http://schemas.openxmlformats.org/officeDocument/2006/relationships" xmlns:m="http://schemas.openxmlformats.org/officeDocument/2006/math" xmlns:v="urn:schemas-microsoft-com:vml" xmlns:wp14="http://schemas.microsoft.com/office/word/2010/wordprocessingDrawing" xmlns:wp="http://schemas.openxmlformats.org/drawingml/2006/wordprocessingDrawing" xmlns:w10="urn:schemas-microsoft-com:office:word" xmlns:w="http://schemas.openxmlformats.org/wordprocessingml/2006/main" xmlns:w14="http://schemas.microsoft.com/office/word/2010/wordml" xmlns:w15="http://schemas.microsoft.com/office/word/2012/wordml" xmlns:w16cex="http://schemas.microsoft.com/office/word/2018/wordml/cex" xmlns:w16cid="http://schemas.microsoft.com/office/word/2016/wordml/cid" xmlns:w16="http://schemas.microsoft.com/office/word/2018/wordml" xmlns:w16se="http://schemas.microsoft.com/office/word/2015/wordml/symex" xmlns:wpg="http://schemas.microsoft.com/office/word/2010/wordprocessingGroup" xmlns:wpi="http://schemas.microsoft.com/office/word/2010/wordprocessingInk" xmlns:wne="http://schemas.microsoft.com/office/word/2006/wordml" xmlns:wps="http://schemas.microsoft.com/office/word/2010/wordprocessingShape" mc:Ignorable="w14 w15 w16se w16cid w16 w16cex wp14">
   <w:footnote w:type="separator" w:id="-1">
     <w:p>
       <w:pPr>
@@ -7752,7 +7683,7 @@
 </file>
 
 <file path=word/numbering.xml><?xml version="1.0" encoding="utf-8"?>
-<w:numbering xmlns:wpc="http://schemas.microsoft.com/office/word/2010/wordprocessingCanvas" xmlns:mc="http://schemas.openxmlformats.org/markup-compatibility/2006" xmlns:o="urn:schemas-microsoft-com:office:office" xmlns:r="http://schemas.openxmlformats.org/officeDocument/2006/relationships" xmlns:m="http://schemas.openxmlformats.org/officeDocument/2006/math" xmlns:v="urn:schemas-microsoft-com:vml" xmlns:wp14="http://schemas.microsoft.com/office/word/2010/wordprocessingDrawing" xmlns:wp="http://schemas.openxmlformats.org/drawingml/2006/wordprocessingDrawing" xmlns:w10="urn:schemas-microsoft-com:office:word" xmlns:w="http://schemas.openxmlformats.org/wordprocessingml/2006/main" xmlns:w14="http://schemas.microsoft.com/office/word/2010/wordml" xmlns:w15="http://schemas.microsoft.com/office/word/2012/wordml" xmlns:wpg="http://schemas.microsoft.com/office/word/2010/wordprocessingGroup" xmlns:wpi="http://schemas.microsoft.com/office/word/2010/wordprocessingInk" xmlns:wne="http://schemas.microsoft.com/office/word/2006/wordml" xmlns:wps="http://schemas.microsoft.com/office/word/2010/wordprocessingShape" mc:Ignorable="w14 w15 wp14">
+<w:numbering xmlns:wpc="http://schemas.microsoft.com/office/word/2010/wordprocessingCanvas" xmlns:cx="http://schemas.microsoft.com/office/drawing/2014/chartex" xmlns:cx1="http://schemas.microsoft.com/office/drawing/2015/9/8/chartex" xmlns:cx2="http://schemas.microsoft.com/office/drawing/2015/10/21/chartex" xmlns:cx3="http://schemas.microsoft.com/office/drawing/2016/5/9/chartex" xmlns:cx4="http://schemas.microsoft.com/office/drawing/2016/5/10/chartex" xmlns:cx5="http://schemas.microsoft.com/office/drawing/2016/5/11/chartex" xmlns:cx6="http://schemas.microsoft.com/office/drawing/2016/5/12/chartex" xmlns:cx7="http://schemas.microsoft.com/office/drawing/2016/5/13/chartex" xmlns:cx8="http://schemas.microsoft.com/office/drawing/2016/5/14/chartex" xmlns:mc="http://schemas.openxmlformats.org/markup-compatibility/2006" xmlns:aink="http://schemas.microsoft.com/office/drawing/2016/ink" xmlns:am3d="http://schemas.microsoft.com/office/drawing/2017/model3d" xmlns:o="urn:schemas-microsoft-com:office:office" xmlns:r="http://schemas.openxmlformats.org/officeDocument/2006/relationships" xmlns:m="http://schemas.openxmlformats.org/officeDocument/2006/math" xmlns:v="urn:schemas-microsoft-com:vml" xmlns:wp14="http://schemas.microsoft.com/office/word/2010/wordprocessingDrawing" xmlns:wp="http://schemas.openxmlformats.org/drawingml/2006/wordprocessingDrawing" xmlns:w10="urn:schemas-microsoft-com:office:word" xmlns:w="http://schemas.openxmlformats.org/wordprocessingml/2006/main" xmlns:w14="http://schemas.microsoft.com/office/word/2010/wordml" xmlns:w15="http://schemas.microsoft.com/office/word/2012/wordml" xmlns:w16cex="http://schemas.microsoft.com/office/word/2018/wordml/cex" xmlns:w16cid="http://schemas.microsoft.com/office/word/2016/wordml/cid" xmlns:w16="http://schemas.microsoft.com/office/word/2018/wordml" xmlns:w16se="http://schemas.microsoft.com/office/word/2015/wordml/symex" xmlns:wpg="http://schemas.microsoft.com/office/word/2010/wordprocessingGroup" xmlns:wpi="http://schemas.microsoft.com/office/word/2010/wordprocessingInk" xmlns:wne="http://schemas.microsoft.com/office/word/2006/wordml" xmlns:wps="http://schemas.microsoft.com/office/word/2010/wordprocessingShape" mc:Ignorable="w14 w15 w16se w16cid w16 w16cex wp14">
   <w:abstractNum w:abstractNumId="0" w15:restartNumberingAfterBreak="0">
     <w:nsid w:val="00E92463"/>
     <w:multiLevelType w:val="hybridMultilevel"/>
@@ -10658,7 +10589,7 @@
 </file>
 
 <file path=word/styles.xml><?xml version="1.0" encoding="utf-8"?>
-<w:styles xmlns:mc="http://schemas.openxmlformats.org/markup-compatibility/2006" xmlns:r="http://schemas.openxmlformats.org/officeDocument/2006/relationships" xmlns:w="http://schemas.openxmlformats.org/wordprocessingml/2006/main" xmlns:w14="http://schemas.microsoft.com/office/word/2010/wordml" xmlns:w15="http://schemas.microsoft.com/office/word/2012/wordml" mc:Ignorable="w14 w15">
+<w:styles xmlns:mc="http://schemas.openxmlformats.org/markup-compatibility/2006" xmlns:r="http://schemas.openxmlformats.org/officeDocument/2006/relationships" xmlns:w="http://schemas.openxmlformats.org/wordprocessingml/2006/main" xmlns:w14="http://schemas.microsoft.com/office/word/2010/wordml" xmlns:w15="http://schemas.microsoft.com/office/word/2012/wordml" xmlns:w16cex="http://schemas.microsoft.com/office/word/2018/wordml/cex" xmlns:w16cid="http://schemas.microsoft.com/office/word/2016/wordml/cid" xmlns:w16="http://schemas.microsoft.com/office/word/2018/wordml" xmlns:w16se="http://schemas.microsoft.com/office/word/2015/wordml/symex" mc:Ignorable="w14 w15 w16se w16cid w16 w16cex">
   <w:docDefaults>
     <w:rPrDefault>
       <w:rPr>
@@ -10668,7 +10599,7 @@
     </w:rPrDefault>
     <w:pPrDefault/>
   </w:docDefaults>
-  <w:latentStyles w:defLockedState="0" w:defUIPriority="0" w:defSemiHidden="0" w:defUnhideWhenUsed="0" w:defQFormat="0" w:count="371">
+  <w:latentStyles w:defLockedState="0" w:defUIPriority="0" w:defSemiHidden="0" w:defUnhideWhenUsed="0" w:defQFormat="0" w:count="376">
     <w:lsdException w:name="Normal" w:locked="1" w:qFormat="1"/>
     <w:lsdException w:name="heading 1" w:locked="1" w:qFormat="1"/>
     <w:lsdException w:name="heading 2" w:locked="1" w:qFormat="1"/>
@@ -10768,7 +10699,6 @@
     <w:lsdException w:name="HTML Sample" w:semiHidden="1" w:unhideWhenUsed="1"/>
     <w:lsdException w:name="HTML Typewriter" w:semiHidden="1" w:unhideWhenUsed="1"/>
     <w:lsdException w:name="HTML Variable" w:semiHidden="1" w:unhideWhenUsed="1"/>
-    <w:lsdException w:name="Normal Table" w:semiHidden="1" w:unhideWhenUsed="1"/>
     <w:lsdException w:name="annotation subject" w:semiHidden="1" w:unhideWhenUsed="1"/>
     <w:lsdException w:name="No List" w:semiHidden="1" w:unhideWhenUsed="1"/>
     <w:lsdException w:name="Outline List 1" w:semiHidden="1" w:unhideWhenUsed="1"/>
@@ -10811,11 +10741,8 @@
     <w:lsdException w:name="Table Contemporary" w:semiHidden="1" w:unhideWhenUsed="1"/>
     <w:lsdException w:name="Table Elegant" w:semiHidden="1" w:unhideWhenUsed="1"/>
     <w:lsdException w:name="Table Professional" w:semiHidden="1" w:unhideWhenUsed="1"/>
-    <w:lsdException w:name="Table Subtle 1" w:semiHidden="1" w:unhideWhenUsed="1"/>
     <w:lsdException w:name="Table Subtle 2" w:semiHidden="1" w:unhideWhenUsed="1"/>
     <w:lsdException w:name="Table Web 1" w:semiHidden="1" w:unhideWhenUsed="1"/>
-    <w:lsdException w:name="Table Web 2" w:semiHidden="1" w:unhideWhenUsed="1"/>
-    <w:lsdException w:name="Table Web 3" w:semiHidden="1" w:unhideWhenUsed="1"/>
     <w:lsdException w:name="Balloon Text" w:semiHidden="1" w:unhideWhenUsed="1"/>
     <w:lsdException w:name="Table Grid" w:locked="1"/>
     <w:lsdException w:name="Table Theme" w:semiHidden="1" w:unhideWhenUsed="1"/>
@@ -11034,6 +10961,11 @@
     <w:lsdException w:name="List Table 5 Dark Accent 6" w:uiPriority="50"/>
     <w:lsdException w:name="List Table 6 Colorful Accent 6" w:uiPriority="51"/>
     <w:lsdException w:name="List Table 7 Colorful Accent 6" w:uiPriority="52"/>
+    <w:lsdException w:name="Mention" w:semiHidden="1" w:uiPriority="99" w:unhideWhenUsed="1"/>
+    <w:lsdException w:name="Smart Hyperlink" w:semiHidden="1" w:uiPriority="99" w:unhideWhenUsed="1"/>
+    <w:lsdException w:name="Hashtag" w:semiHidden="1" w:uiPriority="99" w:unhideWhenUsed="1"/>
+    <w:lsdException w:name="Unresolved Mention" w:semiHidden="1" w:uiPriority="99" w:unhideWhenUsed="1"/>
+    <w:lsdException w:name="Smart Link" w:semiHidden="1" w:uiPriority="99" w:unhideWhenUsed="1"/>
   </w:latentStyles>
   <w:style w:type="paragraph" w:default="1" w:styleId="Normal">
     <w:name w:val="Normal"/>

</xml_diff>